<commit_message>
Actulisación listado de Docentes
marcados docentes realizados
</commit_message>
<xml_diff>
--- a/ProyectoWeb/Listado Docentes.docx
+++ b/ProyectoWeb/Listado Docentes.docx
@@ -1,6 +1,6 @@
 
 <file path=word/document.xml><?xml version="1.0" encoding="utf-8"?>
-<w:document xmlns:wpc="http://schemas.microsoft.com/office/word/2010/wordprocessingCanvas" xmlns:cx="http://schemas.microsoft.com/office/drawing/2014/chartex" xmlns:cx1="http://schemas.microsoft.com/office/drawing/2015/9/8/chartex" xmlns:cx2="http://schemas.microsoft.com/office/drawing/2015/10/21/chartex" xmlns:cx3="http://schemas.microsoft.com/office/drawing/2016/5/9/chartex" xmlns:cx4="http://schemas.microsoft.com/office/drawing/2016/5/10/chartex" xmlns:cx5="http://schemas.microsoft.com/office/drawing/2016/5/11/chartex" xmlns:cx6="http://schemas.microsoft.com/office/drawing/2016/5/12/chartex" xmlns:cx7="http://schemas.microsoft.com/office/drawing/2016/5/13/chartex" xmlns:cx8="http://schemas.microsoft.com/office/drawing/2016/5/14/chartex" xmlns:mc="http://schemas.openxmlformats.org/markup-compatibility/2006" xmlns:aink="http://schemas.microsoft.com/office/drawing/2016/ink" xmlns:am3d="http://schemas.microsoft.com/office/drawing/2017/model3d" xmlns:o="urn:schemas-microsoft-com:office:office" xmlns:r="http://schemas.openxmlformats.org/officeDocument/2006/relationships" xmlns:m="http://schemas.openxmlformats.org/officeDocument/2006/math" xmlns:v="urn:schemas-microsoft-com:vml" xmlns:wp14="http://schemas.microsoft.com/office/word/2010/wordprocessingDrawing" xmlns:wp="http://schemas.openxmlformats.org/drawingml/2006/wordprocessingDrawing" xmlns:w10="urn:schemas-microsoft-com:office:word" xmlns:w="http://schemas.openxmlformats.org/wordprocessingml/2006/main" xmlns:w14="http://schemas.microsoft.com/office/word/2010/wordml" xmlns:w15="http://schemas.microsoft.com/office/word/2012/wordml" xmlns:w16cex="http://schemas.microsoft.com/office/word/2018/wordml/cex" xmlns:w16cid="http://schemas.microsoft.com/office/word/2016/wordml/cid" xmlns:w16="http://schemas.microsoft.com/office/word/2018/wordml" xmlns:w16sdtdh="http://schemas.microsoft.com/office/word/2020/wordml/sdtdatahash" xmlns:w16se="http://schemas.microsoft.com/office/word/2015/wordml/symex" xmlns:wpg="http://schemas.microsoft.com/office/word/2010/wordprocessingGroup" xmlns:wpi="http://schemas.microsoft.com/office/word/2010/wordprocessingInk" xmlns:wne="http://schemas.microsoft.com/office/word/2006/wordml" xmlns:wps="http://schemas.microsoft.com/office/word/2010/wordprocessingShape" mc:Ignorable="w14 w15 w16se w16cid w16 w16cex w16sdtdh wp14">
+<w:document xmlns:wpc="http://schemas.microsoft.com/office/word/2010/wordprocessingCanvas" xmlns:mc="http://schemas.openxmlformats.org/markup-compatibility/2006" xmlns:o="urn:schemas-microsoft-com:office:office" xmlns:r="http://schemas.openxmlformats.org/officeDocument/2006/relationships" xmlns:m="http://schemas.openxmlformats.org/officeDocument/2006/math" xmlns:v="urn:schemas-microsoft-com:vml" xmlns:wp14="http://schemas.microsoft.com/office/word/2010/wordprocessingDrawing" xmlns:wp="http://schemas.openxmlformats.org/drawingml/2006/wordprocessingDrawing" xmlns:w10="urn:schemas-microsoft-com:office:word" xmlns:w="http://schemas.openxmlformats.org/wordprocessingml/2006/main" xmlns:w14="http://schemas.microsoft.com/office/word/2010/wordml" xmlns:w15="http://schemas.microsoft.com/office/word/2012/wordml" xmlns:wpg="http://schemas.microsoft.com/office/word/2010/wordprocessingGroup" xmlns:wpi="http://schemas.microsoft.com/office/word/2010/wordprocessingInk" xmlns:wne="http://schemas.microsoft.com/office/word/2006/wordml" xmlns:wps="http://schemas.microsoft.com/office/word/2010/wordprocessingShape" mc:Ignorable="w14 w15 wp14">
   <w:body>
     <w:p>
       <w:pPr>
@@ -112,7 +112,27 @@
           <w:sz w:val="24"/>
           <w:szCs w:val="24"/>
         </w:rPr>
-        <w:t>Aguilar Lema Klever                      Parcial</w:t>
+        <w:t xml:space="preserve">Aguilar Lema </w:t>
+      </w:r>
+      <w:proofErr w:type="spellStart"/>
+      <w:r>
+        <w:rPr>
+          <w:strike/>
+          <w:color w:val="000000"/>
+          <w:sz w:val="24"/>
+          <w:szCs w:val="24"/>
+        </w:rPr>
+        <w:t>Klever</w:t>
+      </w:r>
+      <w:proofErr w:type="spellEnd"/>
+      <w:r>
+        <w:rPr>
+          <w:strike/>
+          <w:color w:val="000000"/>
+          <w:sz w:val="24"/>
+          <w:szCs w:val="24"/>
+        </w:rPr>
+        <w:t xml:space="preserve">                      Parcial</w:t>
       </w:r>
     </w:p>
     <w:p>
@@ -136,14 +156,25 @@
       </w:pPr>
       <w:bookmarkStart w:id="2" w:name="_pz1rr0frauf9" w:colFirst="0" w:colLast="0"/>
       <w:bookmarkEnd w:id="2"/>
-      <w:r>
-        <w:rPr>
-          <w:strike/>
-          <w:color w:val="000000"/>
-          <w:sz w:val="24"/>
-          <w:szCs w:val="24"/>
-        </w:rPr>
-        <w:t>Almache Cueva Mario</w:t>
+      <w:proofErr w:type="spellStart"/>
+      <w:r>
+        <w:rPr>
+          <w:strike/>
+          <w:color w:val="000000"/>
+          <w:sz w:val="24"/>
+          <w:szCs w:val="24"/>
+        </w:rPr>
+        <w:t>Almache</w:t>
+      </w:r>
+      <w:proofErr w:type="spellEnd"/>
+      <w:r>
+        <w:rPr>
+          <w:strike/>
+          <w:color w:val="000000"/>
+          <w:sz w:val="24"/>
+          <w:szCs w:val="24"/>
+        </w:rPr>
+        <w:t xml:space="preserve"> Cueva Mario</w:t>
       </w:r>
       <w:r>
         <w:rPr>
@@ -362,14 +393,25 @@
           <w:highlight w:val="white"/>
         </w:rPr>
       </w:pPr>
-      <w:r>
-        <w:rPr>
-          <w:strike/>
-          <w:sz w:val="24"/>
-          <w:szCs w:val="24"/>
-          <w:highlight w:val="white"/>
-        </w:rPr>
-        <w:t>Baldeón Andrade Alexander</w:t>
+      <w:proofErr w:type="spellStart"/>
+      <w:r>
+        <w:rPr>
+          <w:strike/>
+          <w:sz w:val="24"/>
+          <w:szCs w:val="24"/>
+          <w:highlight w:val="white"/>
+        </w:rPr>
+        <w:t>Baldeón</w:t>
+      </w:r>
+      <w:proofErr w:type="spellEnd"/>
+      <w:r>
+        <w:rPr>
+          <w:strike/>
+          <w:sz w:val="24"/>
+          <w:szCs w:val="24"/>
+          <w:highlight w:val="white"/>
+        </w:rPr>
+        <w:t xml:space="preserve"> Andrade Alexander</w:t>
       </w:r>
       <w:r>
         <w:rPr>
@@ -404,16 +446,40 @@
       </w:pPr>
       <w:bookmarkStart w:id="6" w:name="_9jaejjex4txm" w:colFirst="0" w:colLast="0"/>
       <w:bookmarkEnd w:id="6"/>
-      <w:r>
-        <w:rPr>
-          <w:b/>
-          <w:color w:val="000000"/>
-          <w:sz w:val="24"/>
-          <w:szCs w:val="24"/>
-          <w:highlight w:val="white"/>
-        </w:rPr>
-        <w:t>Bedón Molina Jhon</w:t>
-      </w:r>
+      <w:proofErr w:type="spellStart"/>
+      <w:r>
+        <w:rPr>
+          <w:b/>
+          <w:color w:val="000000"/>
+          <w:sz w:val="24"/>
+          <w:szCs w:val="24"/>
+          <w:highlight w:val="white"/>
+        </w:rPr>
+        <w:t>Bedón</w:t>
+      </w:r>
+      <w:proofErr w:type="spellEnd"/>
+      <w:r>
+        <w:rPr>
+          <w:b/>
+          <w:color w:val="000000"/>
+          <w:sz w:val="24"/>
+          <w:szCs w:val="24"/>
+          <w:highlight w:val="white"/>
+        </w:rPr>
+        <w:t xml:space="preserve"> Molina </w:t>
+      </w:r>
+      <w:proofErr w:type="spellStart"/>
+      <w:r>
+        <w:rPr>
+          <w:b/>
+          <w:color w:val="000000"/>
+          <w:sz w:val="24"/>
+          <w:szCs w:val="24"/>
+          <w:highlight w:val="white"/>
+        </w:rPr>
+        <w:t>Jhon</w:t>
+      </w:r>
+      <w:proofErr w:type="spellEnd"/>
       <w:r>
         <w:rPr>
           <w:b/>
@@ -458,15 +524,27 @@
       </w:pPr>
       <w:bookmarkStart w:id="7" w:name="_3jb2lf63vfct" w:colFirst="0" w:colLast="0"/>
       <w:bookmarkEnd w:id="7"/>
-      <w:r>
-        <w:rPr>
-          <w:b/>
-          <w:color w:val="000000"/>
-          <w:sz w:val="24"/>
-          <w:szCs w:val="24"/>
-          <w:highlight w:val="white"/>
-        </w:rPr>
-        <w:t>Bernis Llanos Christian</w:t>
+      <w:proofErr w:type="spellStart"/>
+      <w:r>
+        <w:rPr>
+          <w:b/>
+          <w:color w:val="000000"/>
+          <w:sz w:val="24"/>
+          <w:szCs w:val="24"/>
+          <w:highlight w:val="white"/>
+        </w:rPr>
+        <w:t>Bernis</w:t>
+      </w:r>
+      <w:proofErr w:type="spellEnd"/>
+      <w:r>
+        <w:rPr>
+          <w:b/>
+          <w:color w:val="000000"/>
+          <w:sz w:val="24"/>
+          <w:szCs w:val="24"/>
+          <w:highlight w:val="white"/>
+        </w:rPr>
+        <w:t xml:space="preserve"> Llanos Christian</w:t>
       </w:r>
       <w:r>
         <w:rPr>
@@ -511,15 +589,27 @@
       </w:pPr>
       <w:bookmarkStart w:id="8" w:name="_2lun7wo4u34s" w:colFirst="0" w:colLast="0"/>
       <w:bookmarkEnd w:id="8"/>
-      <w:r>
-        <w:rPr>
-          <w:strike/>
-          <w:color w:val="000000"/>
-          <w:sz w:val="24"/>
-          <w:szCs w:val="24"/>
-          <w:highlight w:val="white"/>
-        </w:rPr>
-        <w:t>Caizaguano Chimbo Carlos</w:t>
+      <w:proofErr w:type="spellStart"/>
+      <w:r>
+        <w:rPr>
+          <w:strike/>
+          <w:color w:val="000000"/>
+          <w:sz w:val="24"/>
+          <w:szCs w:val="24"/>
+          <w:highlight w:val="white"/>
+        </w:rPr>
+        <w:t>Caizaguano</w:t>
+      </w:r>
+      <w:proofErr w:type="spellEnd"/>
+      <w:r>
+        <w:rPr>
+          <w:strike/>
+          <w:color w:val="000000"/>
+          <w:sz w:val="24"/>
+          <w:szCs w:val="24"/>
+          <w:highlight w:val="white"/>
+        </w:rPr>
+        <w:t xml:space="preserve"> Chimbo Carlos</w:t>
       </w:r>
       <w:r>
         <w:rPr>
@@ -827,7 +917,29 @@
           <w:szCs w:val="24"/>
           <w:highlight w:val="white"/>
         </w:rPr>
-        <w:t>Coral Coral Henry</w:t>
+        <w:t xml:space="preserve">Coral </w:t>
+      </w:r>
+      <w:proofErr w:type="spellStart"/>
+      <w:r>
+        <w:rPr>
+          <w:b/>
+          <w:color w:val="000000"/>
+          <w:sz w:val="24"/>
+          <w:szCs w:val="24"/>
+          <w:highlight w:val="white"/>
+        </w:rPr>
+        <w:t>Coral</w:t>
+      </w:r>
+      <w:proofErr w:type="spellEnd"/>
+      <w:r>
+        <w:rPr>
+          <w:b/>
+          <w:color w:val="000000"/>
+          <w:sz w:val="24"/>
+          <w:szCs w:val="24"/>
+          <w:highlight w:val="white"/>
+        </w:rPr>
+        <w:t xml:space="preserve"> Henry</w:t>
       </w:r>
       <w:r>
         <w:rPr>
@@ -884,6 +996,7 @@
       <w:bookmarkEnd w:id="15"/>
       <w:r>
         <w:rPr>
+          <w:strike/>
           <w:color w:val="000000"/>
           <w:sz w:val="24"/>
           <w:szCs w:val="24"/>
@@ -893,6 +1006,7 @@
       </w:r>
       <w:r>
         <w:rPr>
+          <w:strike/>
           <w:color w:val="000000"/>
           <w:sz w:val="24"/>
           <w:szCs w:val="24"/>
@@ -1022,6 +1136,7 @@
         </w:rPr>
         <w:tab/>
       </w:r>
+      <w:proofErr w:type="spellStart"/>
       <w:r>
         <w:rPr>
           <w:color w:val="000000"/>
@@ -1031,6 +1146,7 @@
         </w:rPr>
         <w:t>Barby</w:t>
       </w:r>
+      <w:proofErr w:type="spellEnd"/>
     </w:p>
     <w:p>
       <w:pPr>
@@ -1213,14 +1329,6 @@
           <w:highlight w:val="white"/>
         </w:rPr>
         <w:tab/>
-      </w:r>
-      <w:r>
-        <w:rPr>
-          <w:color w:val="000000"/>
-          <w:sz w:val="24"/>
-          <w:szCs w:val="24"/>
-          <w:highlight w:val="white"/>
-        </w:rPr>
         <w:t>Fernando</w:t>
       </w:r>
     </w:p>
@@ -1385,17 +1493,7 @@
           <w:szCs w:val="24"/>
           <w:highlight w:val="white"/>
         </w:rPr>
-        <w:t>Fonse</w:t>
-      </w:r>
-      <w:r>
-        <w:rPr>
-          <w:b/>
-          <w:color w:val="000000"/>
-          <w:sz w:val="24"/>
-          <w:szCs w:val="24"/>
-          <w:highlight w:val="white"/>
-        </w:rPr>
-        <w:t>ca Carrera Efraín</w:t>
+        <w:t>Fonseca Carrera Efraín</w:t>
       </w:r>
       <w:r>
         <w:rPr>
@@ -1486,6 +1584,7 @@
         </w:rPr>
         <w:tab/>
       </w:r>
+      <w:proofErr w:type="spellStart"/>
       <w:r>
         <w:rPr>
           <w:color w:val="000000"/>
@@ -1495,6 +1594,7 @@
         </w:rPr>
         <w:t>Barby</w:t>
       </w:r>
+      <w:proofErr w:type="spellEnd"/>
     </w:p>
     <w:p>
       <w:pPr>
@@ -1628,8 +1728,20 @@
           <w:szCs w:val="24"/>
           <w:highlight w:val="white"/>
         </w:rPr>
-        <w:t>Gómez Torres Estevan</w:t>
-      </w:r>
+        <w:t xml:space="preserve">Gómez Torres </w:t>
+      </w:r>
+      <w:proofErr w:type="spellStart"/>
+      <w:r>
+        <w:rPr>
+          <w:b/>
+          <w:color w:val="000000"/>
+          <w:sz w:val="24"/>
+          <w:szCs w:val="24"/>
+          <w:highlight w:val="white"/>
+        </w:rPr>
+        <w:t>Estevan</w:t>
+      </w:r>
+      <w:proofErr w:type="spellEnd"/>
       <w:r>
         <w:rPr>
           <w:b/>
@@ -1673,14 +1785,25 @@
       </w:pPr>
       <w:bookmarkStart w:id="27" w:name="_yj02577anp2x" w:colFirst="0" w:colLast="0"/>
       <w:bookmarkEnd w:id="27"/>
-      <w:r>
-        <w:rPr>
-          <w:color w:val="000000"/>
-          <w:sz w:val="24"/>
-          <w:szCs w:val="24"/>
-          <w:highlight w:val="white"/>
-        </w:rPr>
-        <w:t>Gualotuña Álvarez Tatiana</w:t>
+      <w:proofErr w:type="spellStart"/>
+      <w:r>
+        <w:rPr>
+          <w:color w:val="000000"/>
+          <w:sz w:val="24"/>
+          <w:szCs w:val="24"/>
+          <w:highlight w:val="white"/>
+        </w:rPr>
+        <w:t>Gualotuña</w:t>
+      </w:r>
+      <w:proofErr w:type="spellEnd"/>
+      <w:r>
+        <w:rPr>
+          <w:color w:val="000000"/>
+          <w:sz w:val="24"/>
+          <w:szCs w:val="24"/>
+          <w:highlight w:val="white"/>
+        </w:rPr>
+        <w:t xml:space="preserve"> Álvarez Tatiana</w:t>
       </w:r>
       <w:r>
         <w:rPr>
@@ -1709,14 +1832,6 @@
           <w:highlight w:val="white"/>
         </w:rPr>
         <w:tab/>
-      </w:r>
-      <w:r>
-        <w:rPr>
-          <w:color w:val="000000"/>
-          <w:sz w:val="24"/>
-          <w:szCs w:val="24"/>
-          <w:highlight w:val="white"/>
-        </w:rPr>
         <w:t>Fernando</w:t>
       </w:r>
     </w:p>
@@ -1735,14 +1850,36 @@
       </w:pPr>
       <w:r>
         <w:rPr>
-          <w:sz w:val="24"/>
-          <w:szCs w:val="24"/>
-          <w:highlight w:val="white"/>
-        </w:rPr>
-        <w:t>Guerrero Idrovo Rosa Graciela</w:t>
-      </w:r>
-      <w:r>
-        <w:rPr>
+          <w:strike/>
+          <w:sz w:val="24"/>
+          <w:szCs w:val="24"/>
+          <w:highlight w:val="white"/>
+        </w:rPr>
+        <w:t xml:space="preserve">Guerrero </w:t>
+      </w:r>
+      <w:proofErr w:type="spellStart"/>
+      <w:r>
+        <w:rPr>
+          <w:strike/>
+          <w:sz w:val="24"/>
+          <w:szCs w:val="24"/>
+          <w:highlight w:val="white"/>
+        </w:rPr>
+        <w:t>Idrovo</w:t>
+      </w:r>
+      <w:proofErr w:type="spellEnd"/>
+      <w:r>
+        <w:rPr>
+          <w:strike/>
+          <w:sz w:val="24"/>
+          <w:szCs w:val="24"/>
+          <w:highlight w:val="white"/>
+        </w:rPr>
+        <w:t xml:space="preserve"> Rosa Graciela</w:t>
+      </w:r>
+      <w:r>
+        <w:rPr>
+          <w:strike/>
           <w:sz w:val="24"/>
           <w:szCs w:val="24"/>
           <w:highlight w:val="white"/>
@@ -1818,17 +1955,7 @@
           <w:highlight w:val="white"/>
         </w:rPr>
         <w:tab/>
-        <w:t>co</w:t>
-      </w:r>
-      <w:r>
-        <w:rPr>
-          <w:strike/>
-          <w:color w:val="000000"/>
-          <w:sz w:val="24"/>
-          <w:szCs w:val="24"/>
-          <w:highlight w:val="white"/>
-        </w:rPr>
-        <w:t>mpleto</w:t>
+        <w:t>completo</w:t>
       </w:r>
     </w:p>
     <w:p>
@@ -1902,7 +2029,27 @@
           <w:szCs w:val="24"/>
           <w:highlight w:val="white"/>
         </w:rPr>
-        <w:t>Jácome Paneluisa Hernán</w:t>
+        <w:t xml:space="preserve">Jácome </w:t>
+      </w:r>
+      <w:proofErr w:type="spellStart"/>
+      <w:r>
+        <w:rPr>
+          <w:color w:val="000000"/>
+          <w:sz w:val="24"/>
+          <w:szCs w:val="24"/>
+          <w:highlight w:val="white"/>
+        </w:rPr>
+        <w:t>Paneluisa</w:t>
+      </w:r>
+      <w:proofErr w:type="spellEnd"/>
+      <w:r>
+        <w:rPr>
+          <w:color w:val="000000"/>
+          <w:sz w:val="24"/>
+          <w:szCs w:val="24"/>
+          <w:highlight w:val="white"/>
+        </w:rPr>
+        <w:t xml:space="preserve"> Hernán</w:t>
       </w:r>
       <w:r>
         <w:rPr>
@@ -1941,6 +2088,7 @@
         </w:rPr>
         <w:tab/>
       </w:r>
+      <w:proofErr w:type="spellStart"/>
       <w:r>
         <w:rPr>
           <w:color w:val="000000"/>
@@ -1950,27 +2098,38 @@
         </w:rPr>
         <w:t>Barby</w:t>
       </w:r>
-    </w:p>
-    <w:p>
-      <w:pPr>
-        <w:numPr>
-          <w:ilvl w:val="0"/>
-          <w:numId w:val="2"/>
-        </w:numPr>
-        <w:ind w:left="1440"/>
-        <w:rPr>
-          <w:sz w:val="24"/>
-          <w:szCs w:val="24"/>
-          <w:highlight w:val="white"/>
-        </w:rPr>
-      </w:pPr>
-      <w:r>
-        <w:rPr>
-          <w:sz w:val="24"/>
-          <w:szCs w:val="24"/>
-          <w:highlight w:val="white"/>
-        </w:rPr>
-        <w:t>Lascano Jorge Edison</w:t>
+      <w:proofErr w:type="spellEnd"/>
+    </w:p>
+    <w:p>
+      <w:pPr>
+        <w:numPr>
+          <w:ilvl w:val="0"/>
+          <w:numId w:val="2"/>
+        </w:numPr>
+        <w:ind w:left="1440"/>
+        <w:rPr>
+          <w:sz w:val="24"/>
+          <w:szCs w:val="24"/>
+          <w:highlight w:val="white"/>
+        </w:rPr>
+      </w:pPr>
+      <w:proofErr w:type="spellStart"/>
+      <w:r>
+        <w:rPr>
+          <w:sz w:val="24"/>
+          <w:szCs w:val="24"/>
+          <w:highlight w:val="white"/>
+        </w:rPr>
+        <w:t>Lascano</w:t>
+      </w:r>
+      <w:proofErr w:type="spellEnd"/>
+      <w:r>
+        <w:rPr>
+          <w:sz w:val="24"/>
+          <w:szCs w:val="24"/>
+          <w:highlight w:val="white"/>
+        </w:rPr>
+        <w:t xml:space="preserve"> Jorge Edison</w:t>
       </w:r>
       <w:r>
         <w:rPr>
@@ -2028,7 +2187,27 @@
           <w:szCs w:val="24"/>
           <w:highlight w:val="white"/>
         </w:rPr>
-        <w:t>Maldonado Guachamin Stalin</w:t>
+        <w:t xml:space="preserve">Maldonado </w:t>
+      </w:r>
+      <w:proofErr w:type="spellStart"/>
+      <w:r>
+        <w:rPr>
+          <w:b/>
+          <w:sz w:val="24"/>
+          <w:szCs w:val="24"/>
+          <w:highlight w:val="white"/>
+        </w:rPr>
+        <w:t>Guachamin</w:t>
+      </w:r>
+      <w:proofErr w:type="spellEnd"/>
+      <w:r>
+        <w:rPr>
+          <w:b/>
+          <w:sz w:val="24"/>
+          <w:szCs w:val="24"/>
+          <w:highlight w:val="white"/>
+        </w:rPr>
+        <w:t xml:space="preserve"> Stalin</w:t>
       </w:r>
       <w:r>
         <w:rPr>
@@ -2098,14 +2277,6 @@
           <w:highlight w:val="white"/>
         </w:rPr>
         <w:tab/>
-      </w:r>
-      <w:r>
-        <w:rPr>
-          <w:color w:val="000000"/>
-          <w:sz w:val="24"/>
-          <w:szCs w:val="24"/>
-          <w:highlight w:val="white"/>
-        </w:rPr>
         <w:t>Fernando</w:t>
       </w:r>
     </w:p>
@@ -2132,6 +2303,7 @@
       <w:bookmarkEnd w:id="32"/>
       <w:r>
         <w:rPr>
+          <w:strike/>
           <w:color w:val="000000"/>
           <w:sz w:val="24"/>
           <w:szCs w:val="24"/>
@@ -2141,15 +2313,17 @@
       </w:r>
       <w:r>
         <w:rPr>
-          <w:color w:val="000000"/>
-          <w:sz w:val="24"/>
-          <w:szCs w:val="24"/>
-          <w:highlight w:val="white"/>
-        </w:rPr>
-        <w:tab/>
-      </w:r>
-      <w:r>
-        <w:rPr>
+          <w:strike/>
+          <w:color w:val="000000"/>
+          <w:sz w:val="24"/>
+          <w:szCs w:val="24"/>
+          <w:highlight w:val="white"/>
+        </w:rPr>
+        <w:tab/>
+      </w:r>
+      <w:r>
+        <w:rPr>
+          <w:strike/>
           <w:color w:val="000000"/>
           <w:sz w:val="24"/>
           <w:szCs w:val="24"/>
@@ -2166,14 +2340,6 @@
           <w:highlight w:val="white"/>
         </w:rPr>
         <w:tab/>
-      </w:r>
-      <w:r>
-        <w:rPr>
-          <w:color w:val="000000"/>
-          <w:sz w:val="24"/>
-          <w:szCs w:val="24"/>
-          <w:highlight w:val="white"/>
-        </w:rPr>
         <w:t>Andy</w:t>
       </w:r>
     </w:p>
@@ -2244,6 +2410,7 @@
         </w:rPr>
         <w:tab/>
       </w:r>
+      <w:proofErr w:type="spellStart"/>
       <w:r>
         <w:rPr>
           <w:color w:val="000000"/>
@@ -2253,6 +2420,7 @@
         </w:rPr>
         <w:t>Barby</w:t>
       </w:r>
+      <w:proofErr w:type="spellEnd"/>
     </w:p>
     <w:p>
       <w:pPr>
@@ -2354,14 +2522,6 @@
           <w:highlight w:val="white"/>
         </w:rPr>
         <w:tab/>
-      </w:r>
-      <w:r>
-        <w:rPr>
-          <w:color w:val="000000"/>
-          <w:sz w:val="24"/>
-          <w:szCs w:val="24"/>
-          <w:highlight w:val="white"/>
-        </w:rPr>
         <w:t>Cristian</w:t>
       </w:r>
     </w:p>
@@ -2433,13 +2593,23 @@
           <w:highlight w:val="white"/>
         </w:rPr>
       </w:pPr>
-      <w:r>
-        <w:rPr>
-          <w:sz w:val="24"/>
-          <w:szCs w:val="24"/>
-          <w:highlight w:val="white"/>
-        </w:rPr>
-        <w:t>Ninahualpa Quiña Geovanny</w:t>
+      <w:proofErr w:type="spellStart"/>
+      <w:r>
+        <w:rPr>
+          <w:sz w:val="24"/>
+          <w:szCs w:val="24"/>
+          <w:highlight w:val="white"/>
+        </w:rPr>
+        <w:t>Ninahualpa</w:t>
+      </w:r>
+      <w:proofErr w:type="spellEnd"/>
+      <w:r>
+        <w:rPr>
+          <w:sz w:val="24"/>
+          <w:szCs w:val="24"/>
+          <w:highlight w:val="white"/>
+        </w:rPr>
+        <w:t xml:space="preserve"> Quiña Geovanny</w:t>
       </w:r>
       <w:r>
         <w:rPr>
@@ -2544,15 +2714,49 @@
       </w:pPr>
       <w:bookmarkStart w:id="37" w:name="_84vg2vgp0btx" w:colFirst="0" w:colLast="0"/>
       <w:bookmarkEnd w:id="37"/>
-      <w:r>
-        <w:rPr>
-          <w:b/>
-          <w:color w:val="000000"/>
-          <w:sz w:val="24"/>
-          <w:szCs w:val="24"/>
-          <w:highlight w:val="white"/>
-        </w:rPr>
-        <w:t>Noury Punina Myriam</w:t>
+      <w:proofErr w:type="spellStart"/>
+      <w:r>
+        <w:rPr>
+          <w:b/>
+          <w:color w:val="000000"/>
+          <w:sz w:val="24"/>
+          <w:szCs w:val="24"/>
+          <w:highlight w:val="white"/>
+        </w:rPr>
+        <w:t>Noury</w:t>
+      </w:r>
+      <w:proofErr w:type="spellEnd"/>
+      <w:r>
+        <w:rPr>
+          <w:b/>
+          <w:color w:val="000000"/>
+          <w:sz w:val="24"/>
+          <w:szCs w:val="24"/>
+          <w:highlight w:val="white"/>
+        </w:rPr>
+        <w:t xml:space="preserve"> </w:t>
+      </w:r>
+      <w:proofErr w:type="spellStart"/>
+      <w:r>
+        <w:rPr>
+          <w:b/>
+          <w:color w:val="000000"/>
+          <w:sz w:val="24"/>
+          <w:szCs w:val="24"/>
+          <w:highlight w:val="white"/>
+        </w:rPr>
+        <w:t>Punina</w:t>
+      </w:r>
+      <w:proofErr w:type="spellEnd"/>
+      <w:r>
+        <w:rPr>
+          <w:b/>
+          <w:color w:val="000000"/>
+          <w:sz w:val="24"/>
+          <w:szCs w:val="24"/>
+          <w:highlight w:val="white"/>
+        </w:rPr>
+        <w:t xml:space="preserve"> Myriam</w:t>
       </w:r>
       <w:r>
         <w:rPr>
@@ -2597,26 +2801,63 @@
       </w:pPr>
       <w:bookmarkStart w:id="38" w:name="_g7wtza7vjlp2" w:colFirst="0" w:colLast="0"/>
       <w:bookmarkEnd w:id="38"/>
-      <w:r>
-        <w:rPr>
-          <w:color w:val="000000"/>
-          <w:sz w:val="24"/>
-          <w:szCs w:val="24"/>
-          <w:highlight w:val="white"/>
-        </w:rPr>
-        <w:t>Ñacato Caiza Germán</w:t>
-      </w:r>
-      <w:r>
-        <w:rPr>
-          <w:color w:val="000000"/>
-          <w:sz w:val="24"/>
-          <w:szCs w:val="24"/>
-          <w:highlight w:val="white"/>
-        </w:rPr>
-        <w:tab/>
-      </w:r>
-      <w:r>
-        <w:rPr>
+      <w:proofErr w:type="spellStart"/>
+      <w:r>
+        <w:rPr>
+          <w:strike/>
+          <w:color w:val="000000"/>
+          <w:sz w:val="24"/>
+          <w:szCs w:val="24"/>
+          <w:highlight w:val="white"/>
+        </w:rPr>
+        <w:t>Ñacato</w:t>
+      </w:r>
+      <w:proofErr w:type="spellEnd"/>
+      <w:r>
+        <w:rPr>
+          <w:strike/>
+          <w:color w:val="000000"/>
+          <w:sz w:val="24"/>
+          <w:szCs w:val="24"/>
+          <w:highlight w:val="white"/>
+        </w:rPr>
+        <w:t xml:space="preserve"> </w:t>
+      </w:r>
+      <w:proofErr w:type="spellStart"/>
+      <w:r>
+        <w:rPr>
+          <w:strike/>
+          <w:color w:val="000000"/>
+          <w:sz w:val="24"/>
+          <w:szCs w:val="24"/>
+          <w:highlight w:val="white"/>
+        </w:rPr>
+        <w:t>Caiza</w:t>
+      </w:r>
+      <w:proofErr w:type="spellEnd"/>
+      <w:r>
+        <w:rPr>
+          <w:strike/>
+          <w:color w:val="000000"/>
+          <w:sz w:val="24"/>
+          <w:szCs w:val="24"/>
+          <w:highlight w:val="white"/>
+        </w:rPr>
+        <w:t xml:space="preserve"> Germán</w:t>
+      </w:r>
+      <w:r>
+        <w:rPr>
+          <w:strike/>
+          <w:color w:val="000000"/>
+          <w:sz w:val="24"/>
+          <w:szCs w:val="24"/>
+          <w:highlight w:val="white"/>
+        </w:rPr>
+        <w:tab/>
+      </w:r>
+      <w:r>
+        <w:rPr>
+          <w:strike/>
           <w:color w:val="000000"/>
           <w:sz w:val="24"/>
           <w:szCs w:val="24"/>
@@ -2633,14 +2874,6 @@
           <w:highlight w:val="white"/>
         </w:rPr>
         <w:tab/>
-      </w:r>
-      <w:r>
-        <w:rPr>
-          <w:color w:val="000000"/>
-          <w:sz w:val="24"/>
-          <w:szCs w:val="24"/>
-          <w:highlight w:val="white"/>
-        </w:rPr>
         <w:t>Andy</w:t>
       </w:r>
     </w:p>
@@ -2674,38 +2907,50 @@
           <w:szCs w:val="24"/>
           <w:highlight w:val="white"/>
         </w:rPr>
-        <w:t>Osorio Agualongo César</w:t>
-      </w:r>
-      <w:r>
-        <w:rPr>
-          <w:b/>
-          <w:color w:val="000000"/>
-          <w:sz w:val="24"/>
-          <w:szCs w:val="24"/>
-          <w:highlight w:val="white"/>
-        </w:rPr>
-        <w:tab/>
-      </w:r>
-      <w:r>
-        <w:rPr>
-          <w:b/>
-          <w:color w:val="000000"/>
-          <w:sz w:val="24"/>
-          <w:szCs w:val="24"/>
-          <w:highlight w:val="white"/>
-        </w:rPr>
-        <w:tab/>
-        <w:t>parcia</w:t>
-      </w:r>
-      <w:r>
-        <w:rPr>
-          <w:b/>
-          <w:color w:val="000000"/>
-          <w:sz w:val="24"/>
-          <w:szCs w:val="24"/>
-          <w:highlight w:val="white"/>
-        </w:rPr>
-        <w:t>l</w:t>
+        <w:t xml:space="preserve">Osorio </w:t>
+      </w:r>
+      <w:proofErr w:type="spellStart"/>
+      <w:r>
+        <w:rPr>
+          <w:b/>
+          <w:color w:val="000000"/>
+          <w:sz w:val="24"/>
+          <w:szCs w:val="24"/>
+          <w:highlight w:val="white"/>
+        </w:rPr>
+        <w:t>Agualongo</w:t>
+      </w:r>
+      <w:proofErr w:type="spellEnd"/>
+      <w:r>
+        <w:rPr>
+          <w:b/>
+          <w:color w:val="000000"/>
+          <w:sz w:val="24"/>
+          <w:szCs w:val="24"/>
+          <w:highlight w:val="white"/>
+        </w:rPr>
+        <w:t xml:space="preserve"> César</w:t>
+      </w:r>
+      <w:r>
+        <w:rPr>
+          <w:b/>
+          <w:color w:val="000000"/>
+          <w:sz w:val="24"/>
+          <w:szCs w:val="24"/>
+          <w:highlight w:val="white"/>
+        </w:rPr>
+        <w:tab/>
+      </w:r>
+      <w:r>
+        <w:rPr>
+          <w:b/>
+          <w:color w:val="000000"/>
+          <w:sz w:val="24"/>
+          <w:szCs w:val="24"/>
+          <w:highlight w:val="white"/>
+        </w:rPr>
+        <w:tab/>
+        <w:t>parcial</w:t>
       </w:r>
     </w:p>
     <w:p>
@@ -2729,14 +2974,25 @@
       </w:pPr>
       <w:bookmarkStart w:id="40" w:name="_4pu3nv7sm0i" w:colFirst="0" w:colLast="0"/>
       <w:bookmarkEnd w:id="40"/>
-      <w:r>
-        <w:rPr>
-          <w:color w:val="000000"/>
-          <w:sz w:val="24"/>
-          <w:szCs w:val="24"/>
-          <w:highlight w:val="white"/>
-        </w:rPr>
-        <w:t>Paliz Osorio Víctor</w:t>
+      <w:proofErr w:type="spellStart"/>
+      <w:r>
+        <w:rPr>
+          <w:color w:val="000000"/>
+          <w:sz w:val="24"/>
+          <w:szCs w:val="24"/>
+          <w:highlight w:val="white"/>
+        </w:rPr>
+        <w:t>Paliz</w:t>
+      </w:r>
+      <w:proofErr w:type="spellEnd"/>
+      <w:r>
+        <w:rPr>
+          <w:color w:val="000000"/>
+          <w:sz w:val="24"/>
+          <w:szCs w:val="24"/>
+          <w:highlight w:val="white"/>
+        </w:rPr>
+        <w:t xml:space="preserve"> Osorio Víctor</w:t>
       </w:r>
       <w:r>
         <w:rPr>
@@ -2784,6 +3040,7 @@
         </w:rPr>
         <w:tab/>
       </w:r>
+      <w:proofErr w:type="spellStart"/>
       <w:r>
         <w:rPr>
           <w:color w:val="000000"/>
@@ -2793,6 +3050,7 @@
         </w:rPr>
         <w:t>Barby</w:t>
       </w:r>
+      <w:proofErr w:type="spellEnd"/>
     </w:p>
     <w:p>
       <w:pPr>
@@ -2887,7 +3145,29 @@
           <w:szCs w:val="24"/>
           <w:highlight w:val="white"/>
         </w:rPr>
-        <w:t>Pérez Suasnavas Anita</w:t>
+        <w:t xml:space="preserve">Pérez </w:t>
+      </w:r>
+      <w:proofErr w:type="spellStart"/>
+      <w:r>
+        <w:rPr>
+          <w:b/>
+          <w:color w:val="000000"/>
+          <w:sz w:val="24"/>
+          <w:szCs w:val="24"/>
+          <w:highlight w:val="white"/>
+        </w:rPr>
+        <w:t>Suasnavas</w:t>
+      </w:r>
+      <w:proofErr w:type="spellEnd"/>
+      <w:r>
+        <w:rPr>
+          <w:b/>
+          <w:color w:val="000000"/>
+          <w:sz w:val="24"/>
+          <w:szCs w:val="24"/>
+          <w:highlight w:val="white"/>
+        </w:rPr>
+        <w:t xml:space="preserve"> Anita</w:t>
       </w:r>
       <w:r>
         <w:rPr>
@@ -2940,7 +3220,29 @@
           <w:szCs w:val="24"/>
           <w:highlight w:val="white"/>
         </w:rPr>
-        <w:t>Pinto Auz Diego</w:t>
+        <w:t xml:space="preserve">Pinto </w:t>
+      </w:r>
+      <w:proofErr w:type="spellStart"/>
+      <w:r>
+        <w:rPr>
+          <w:b/>
+          <w:color w:val="000000"/>
+          <w:sz w:val="24"/>
+          <w:szCs w:val="24"/>
+          <w:highlight w:val="white"/>
+        </w:rPr>
+        <w:t>Auz</w:t>
+      </w:r>
+      <w:proofErr w:type="spellEnd"/>
+      <w:r>
+        <w:rPr>
+          <w:b/>
+          <w:color w:val="000000"/>
+          <w:sz w:val="24"/>
+          <w:szCs w:val="24"/>
+          <w:highlight w:val="white"/>
+        </w:rPr>
+        <w:t xml:space="preserve"> Diego</w:t>
       </w:r>
       <w:r>
         <w:rPr>
@@ -2995,14 +3297,25 @@
       </w:pPr>
       <w:bookmarkStart w:id="44" w:name="_i4ngpiqkoolw" w:colFirst="0" w:colLast="0"/>
       <w:bookmarkEnd w:id="44"/>
-      <w:r>
-        <w:rPr>
-          <w:color w:val="000000"/>
-          <w:sz w:val="24"/>
-          <w:szCs w:val="24"/>
-          <w:highlight w:val="white"/>
-        </w:rPr>
-        <w:t>Prócel Silva Carlos</w:t>
+      <w:proofErr w:type="spellStart"/>
+      <w:r>
+        <w:rPr>
+          <w:color w:val="000000"/>
+          <w:sz w:val="24"/>
+          <w:szCs w:val="24"/>
+          <w:highlight w:val="white"/>
+        </w:rPr>
+        <w:t>Prócel</w:t>
+      </w:r>
+      <w:proofErr w:type="spellEnd"/>
+      <w:r>
+        <w:rPr>
+          <w:color w:val="000000"/>
+          <w:sz w:val="24"/>
+          <w:szCs w:val="24"/>
+          <w:highlight w:val="white"/>
+        </w:rPr>
+        <w:t xml:space="preserve"> Silva Carlos</w:t>
       </w:r>
       <w:r>
         <w:rPr>
@@ -3040,14 +3353,6 @@
           <w:highlight w:val="white"/>
         </w:rPr>
         <w:tab/>
-      </w:r>
-      <w:r>
-        <w:rPr>
-          <w:color w:val="000000"/>
-          <w:sz w:val="24"/>
-          <w:szCs w:val="24"/>
-          <w:highlight w:val="white"/>
-        </w:rPr>
         <w:t>Cristian</w:t>
       </w:r>
     </w:p>
@@ -3079,8 +3384,19 @@
           <w:szCs w:val="24"/>
           <w:highlight w:val="white"/>
         </w:rPr>
-        <w:t>Quiroz Corrales Dorys</w:t>
-      </w:r>
+        <w:t xml:space="preserve">Quiroz Corrales </w:t>
+      </w:r>
+      <w:proofErr w:type="spellStart"/>
+      <w:r>
+        <w:rPr>
+          <w:color w:val="000000"/>
+          <w:sz w:val="24"/>
+          <w:szCs w:val="24"/>
+          <w:highlight w:val="white"/>
+        </w:rPr>
+        <w:t>Dorys</w:t>
+      </w:r>
+      <w:proofErr w:type="spellEnd"/>
       <w:r>
         <w:rPr>
           <w:color w:val="000000"/>
@@ -3117,14 +3433,6 @@
           <w:highlight w:val="white"/>
         </w:rPr>
         <w:tab/>
-      </w:r>
-      <w:r>
-        <w:rPr>
-          <w:color w:val="000000"/>
-          <w:sz w:val="24"/>
-          <w:szCs w:val="24"/>
-          <w:highlight w:val="white"/>
-        </w:rPr>
         <w:t>Fernando</w:t>
       </w:r>
     </w:p>
@@ -3149,15 +3457,27 @@
       </w:pPr>
       <w:bookmarkStart w:id="46" w:name="_a8bs8l190w0j" w:colFirst="0" w:colLast="0"/>
       <w:bookmarkEnd w:id="46"/>
-      <w:r>
-        <w:rPr>
-          <w:strike/>
-          <w:color w:val="000000"/>
-          <w:sz w:val="24"/>
-          <w:szCs w:val="24"/>
-          <w:highlight w:val="white"/>
-        </w:rPr>
-        <w:t>Raura Ruiz Geovanny</w:t>
+      <w:proofErr w:type="spellStart"/>
+      <w:r>
+        <w:rPr>
+          <w:strike/>
+          <w:color w:val="000000"/>
+          <w:sz w:val="24"/>
+          <w:szCs w:val="24"/>
+          <w:highlight w:val="white"/>
+        </w:rPr>
+        <w:t>Raura</w:t>
+      </w:r>
+      <w:proofErr w:type="spellEnd"/>
+      <w:r>
+        <w:rPr>
+          <w:strike/>
+          <w:color w:val="000000"/>
+          <w:sz w:val="24"/>
+          <w:szCs w:val="24"/>
+          <w:highlight w:val="white"/>
+        </w:rPr>
+        <w:t xml:space="preserve"> Ruiz Geovanny</w:t>
       </w:r>
       <w:r>
         <w:rPr>
@@ -3204,6 +3524,7 @@
       <w:bookmarkEnd w:id="47"/>
       <w:r>
         <w:rPr>
+          <w:strike/>
           <w:color w:val="000000"/>
           <w:sz w:val="24"/>
           <w:szCs w:val="24"/>
@@ -3213,15 +3534,17 @@
       </w:r>
       <w:r>
         <w:rPr>
-          <w:color w:val="000000"/>
-          <w:sz w:val="24"/>
-          <w:szCs w:val="24"/>
-          <w:highlight w:val="white"/>
-        </w:rPr>
-        <w:tab/>
-      </w:r>
-      <w:r>
-        <w:rPr>
+          <w:strike/>
+          <w:color w:val="000000"/>
+          <w:sz w:val="24"/>
+          <w:szCs w:val="24"/>
+          <w:highlight w:val="white"/>
+        </w:rPr>
+        <w:tab/>
+      </w:r>
+      <w:r>
+        <w:rPr>
+          <w:strike/>
           <w:color w:val="000000"/>
           <w:sz w:val="24"/>
           <w:szCs w:val="24"/>
@@ -3238,14 +3561,6 @@
           <w:highlight w:val="white"/>
         </w:rPr>
         <w:tab/>
-      </w:r>
-      <w:r>
-        <w:rPr>
-          <w:color w:val="000000"/>
-          <w:sz w:val="24"/>
-          <w:szCs w:val="24"/>
-          <w:highlight w:val="white"/>
-        </w:rPr>
         <w:t>Andy</w:t>
       </w:r>
     </w:p>
@@ -3277,42 +3592,54 @@
           <w:szCs w:val="24"/>
           <w:highlight w:val="white"/>
         </w:rPr>
-        <w:t>Ron Egas Mario</w:t>
-      </w:r>
-      <w:r>
-        <w:rPr>
-          <w:color w:val="000000"/>
-          <w:sz w:val="24"/>
-          <w:szCs w:val="24"/>
-          <w:highlight w:val="white"/>
-        </w:rPr>
-        <w:tab/>
-      </w:r>
-      <w:r>
-        <w:rPr>
-          <w:color w:val="000000"/>
-          <w:sz w:val="24"/>
-          <w:szCs w:val="24"/>
-          <w:highlight w:val="white"/>
-        </w:rPr>
-        <w:tab/>
-      </w:r>
-      <w:r>
-        <w:rPr>
-          <w:color w:val="000000"/>
-          <w:sz w:val="24"/>
-          <w:szCs w:val="24"/>
-          <w:highlight w:val="white"/>
-        </w:rPr>
-        <w:tab/>
-      </w:r>
-      <w:r>
-        <w:rPr>
-          <w:color w:val="000000"/>
-          <w:sz w:val="24"/>
-          <w:szCs w:val="24"/>
-          <w:highlight w:val="white"/>
-        </w:rPr>
+        <w:t xml:space="preserve">Ron </w:t>
+      </w:r>
+      <w:proofErr w:type="spellStart"/>
+      <w:r>
+        <w:rPr>
+          <w:color w:val="000000"/>
+          <w:sz w:val="24"/>
+          <w:szCs w:val="24"/>
+          <w:highlight w:val="white"/>
+        </w:rPr>
+        <w:t>Egas</w:t>
+      </w:r>
+      <w:proofErr w:type="spellEnd"/>
+      <w:r>
+        <w:rPr>
+          <w:color w:val="000000"/>
+          <w:sz w:val="24"/>
+          <w:szCs w:val="24"/>
+          <w:highlight w:val="white"/>
+        </w:rPr>
+        <w:t xml:space="preserve"> Mario</w:t>
+      </w:r>
+      <w:r>
+        <w:rPr>
+          <w:color w:val="000000"/>
+          <w:sz w:val="24"/>
+          <w:szCs w:val="24"/>
+          <w:highlight w:val="white"/>
+        </w:rPr>
+        <w:tab/>
+      </w:r>
+      <w:r>
+        <w:rPr>
+          <w:color w:val="000000"/>
+          <w:sz w:val="24"/>
+          <w:szCs w:val="24"/>
+          <w:highlight w:val="white"/>
+        </w:rPr>
+        <w:tab/>
+      </w:r>
+      <w:r>
+        <w:rPr>
+          <w:color w:val="000000"/>
+          <w:sz w:val="24"/>
+          <w:szCs w:val="24"/>
+          <w:highlight w:val="white"/>
+        </w:rPr>
+        <w:tab/>
         <w:t>completo</w:t>
       </w:r>
       <w:r>
@@ -3324,6 +3651,7 @@
         </w:rPr>
         <w:tab/>
       </w:r>
+      <w:proofErr w:type="spellStart"/>
       <w:r>
         <w:rPr>
           <w:color w:val="000000"/>
@@ -3333,6 +3661,7 @@
         </w:rPr>
         <w:t>Barby</w:t>
       </w:r>
+      <w:proofErr w:type="spellEnd"/>
     </w:p>
     <w:p>
       <w:pPr>
@@ -3362,7 +3691,27 @@
           <w:szCs w:val="24"/>
           <w:highlight w:val="white"/>
         </w:rPr>
-        <w:t>Ruiz Robalino Jenny</w:t>
+        <w:t xml:space="preserve">Ruiz </w:t>
+      </w:r>
+      <w:proofErr w:type="spellStart"/>
+      <w:r>
+        <w:rPr>
+          <w:color w:val="000000"/>
+          <w:sz w:val="24"/>
+          <w:szCs w:val="24"/>
+          <w:highlight w:val="white"/>
+        </w:rPr>
+        <w:t>Robalino</w:t>
+      </w:r>
+      <w:proofErr w:type="spellEnd"/>
+      <w:r>
+        <w:rPr>
+          <w:color w:val="000000"/>
+          <w:sz w:val="24"/>
+          <w:szCs w:val="24"/>
+          <w:highlight w:val="white"/>
+        </w:rPr>
+        <w:t xml:space="preserve"> Jenny</w:t>
       </w:r>
       <w:r>
         <w:rPr>
@@ -3450,14 +3799,6 @@
           <w:highlight w:val="white"/>
         </w:rPr>
         <w:tab/>
-      </w:r>
-      <w:r>
-        <w:rPr>
-          <w:color w:val="000000"/>
-          <w:sz w:val="24"/>
-          <w:szCs w:val="24"/>
-          <w:highlight w:val="white"/>
-        </w:rPr>
         <w:t>Fernando</w:t>
       </w:r>
     </w:p>
@@ -3548,6 +3889,7 @@
       <w:bookmarkEnd w:id="52"/>
       <w:r>
         <w:rPr>
+          <w:strike/>
           <w:color w:val="000000"/>
           <w:sz w:val="24"/>
           <w:szCs w:val="24"/>
@@ -3557,24 +3899,27 @@
       </w:r>
       <w:r>
         <w:rPr>
-          <w:color w:val="000000"/>
-          <w:sz w:val="24"/>
-          <w:szCs w:val="24"/>
-          <w:highlight w:val="white"/>
-        </w:rPr>
-        <w:tab/>
-      </w:r>
-      <w:r>
-        <w:rPr>
-          <w:color w:val="000000"/>
-          <w:sz w:val="24"/>
-          <w:szCs w:val="24"/>
-          <w:highlight w:val="white"/>
-        </w:rPr>
-        <w:tab/>
-      </w:r>
-      <w:r>
-        <w:rPr>
+          <w:strike/>
+          <w:color w:val="000000"/>
+          <w:sz w:val="24"/>
+          <w:szCs w:val="24"/>
+          <w:highlight w:val="white"/>
+        </w:rPr>
+        <w:tab/>
+      </w:r>
+      <w:r>
+        <w:rPr>
+          <w:strike/>
+          <w:color w:val="000000"/>
+          <w:sz w:val="24"/>
+          <w:szCs w:val="24"/>
+          <w:highlight w:val="white"/>
+        </w:rPr>
+        <w:tab/>
+      </w:r>
+      <w:r>
+        <w:rPr>
+          <w:strike/>
           <w:color w:val="000000"/>
           <w:sz w:val="24"/>
           <w:szCs w:val="24"/>
@@ -3591,14 +3936,6 @@
           <w:highlight w:val="white"/>
         </w:rPr>
         <w:tab/>
-      </w:r>
-      <w:r>
-        <w:rPr>
-          <w:color w:val="000000"/>
-          <w:sz w:val="24"/>
-          <w:szCs w:val="24"/>
-          <w:highlight w:val="white"/>
-        </w:rPr>
         <w:t>Andy</w:t>
       </w:r>
     </w:p>
@@ -3669,6 +4006,7 @@
         </w:rPr>
         <w:tab/>
       </w:r>
+      <w:proofErr w:type="spellStart"/>
       <w:r>
         <w:rPr>
           <w:color w:val="000000"/>
@@ -3678,6 +4016,7 @@
         </w:rPr>
         <w:t>Barby</w:t>
       </w:r>
+      <w:proofErr w:type="spellEnd"/>
     </w:p>
     <w:p>
       <w:pPr>
@@ -3733,15 +4072,27 @@
       </w:pPr>
       <w:bookmarkStart w:id="54" w:name="_xbenktikk72v" w:colFirst="0" w:colLast="0"/>
       <w:bookmarkEnd w:id="54"/>
-      <w:r>
-        <w:rPr>
-          <w:strike/>
-          <w:color w:val="000000"/>
-          <w:sz w:val="24"/>
-          <w:szCs w:val="24"/>
-          <w:highlight w:val="white"/>
-        </w:rPr>
-        <w:t>Toaza Naranjo Gilma</w:t>
+      <w:proofErr w:type="spellStart"/>
+      <w:r>
+        <w:rPr>
+          <w:strike/>
+          <w:color w:val="000000"/>
+          <w:sz w:val="24"/>
+          <w:szCs w:val="24"/>
+          <w:highlight w:val="white"/>
+        </w:rPr>
+        <w:t>Toaza</w:t>
+      </w:r>
+      <w:proofErr w:type="spellEnd"/>
+      <w:r>
+        <w:rPr>
+          <w:strike/>
+          <w:color w:val="000000"/>
+          <w:sz w:val="24"/>
+          <w:szCs w:val="24"/>
+          <w:highlight w:val="white"/>
+        </w:rPr>
+        <w:t xml:space="preserve"> Naranjo Gilma</w:t>
       </w:r>
       <w:r>
         <w:rPr>
@@ -3820,14 +4171,25 @@
       </w:pPr>
       <w:bookmarkStart w:id="55" w:name="_3h12zix16n0o" w:colFirst="0" w:colLast="0"/>
       <w:bookmarkEnd w:id="55"/>
-      <w:r>
-        <w:rPr>
-          <w:color w:val="000000"/>
-          <w:sz w:val="24"/>
-          <w:szCs w:val="24"/>
-          <w:highlight w:val="white"/>
-        </w:rPr>
-        <w:t>Villacís Silva Cesar</w:t>
+      <w:proofErr w:type="spellStart"/>
+      <w:r>
+        <w:rPr>
+          <w:color w:val="000000"/>
+          <w:sz w:val="24"/>
+          <w:szCs w:val="24"/>
+          <w:highlight w:val="white"/>
+        </w:rPr>
+        <w:t>Villacís</w:t>
+      </w:r>
+      <w:proofErr w:type="spellEnd"/>
+      <w:r>
+        <w:rPr>
+          <w:color w:val="000000"/>
+          <w:sz w:val="24"/>
+          <w:szCs w:val="24"/>
+          <w:highlight w:val="white"/>
+        </w:rPr>
+        <w:t xml:space="preserve"> Silva Cesar</w:t>
       </w:r>
       <w:r>
         <w:rPr>
@@ -3865,14 +4227,6 @@
           <w:highlight w:val="white"/>
         </w:rPr>
         <w:tab/>
-      </w:r>
-      <w:r>
-        <w:rPr>
-          <w:color w:val="000000"/>
-          <w:sz w:val="24"/>
-          <w:szCs w:val="24"/>
-          <w:highlight w:val="white"/>
-        </w:rPr>
         <w:t>Cristian</w:t>
       </w:r>
     </w:p>
@@ -3898,15 +4252,27 @@
       </w:pPr>
       <w:bookmarkStart w:id="56" w:name="_csy9qceait75" w:colFirst="0" w:colLast="0"/>
       <w:bookmarkEnd w:id="56"/>
-      <w:r>
-        <w:rPr>
-          <w:b/>
-          <w:color w:val="000000"/>
-          <w:sz w:val="24"/>
-          <w:szCs w:val="24"/>
-          <w:highlight w:val="white"/>
-        </w:rPr>
-        <w:t>Vinueza Paz Patricio</w:t>
+      <w:proofErr w:type="spellStart"/>
+      <w:r>
+        <w:rPr>
+          <w:b/>
+          <w:color w:val="000000"/>
+          <w:sz w:val="24"/>
+          <w:szCs w:val="24"/>
+          <w:highlight w:val="white"/>
+        </w:rPr>
+        <w:t>Vinueza</w:t>
+      </w:r>
+      <w:proofErr w:type="spellEnd"/>
+      <w:r>
+        <w:rPr>
+          <w:b/>
+          <w:color w:val="000000"/>
+          <w:sz w:val="24"/>
+          <w:szCs w:val="24"/>
+          <w:highlight w:val="white"/>
+        </w:rPr>
+        <w:t xml:space="preserve"> Paz Patricio</w:t>
       </w:r>
       <w:r>
         <w:rPr>
@@ -3951,15 +4317,57 @@
       </w:pPr>
       <w:bookmarkStart w:id="57" w:name="_wcbed5u5isrh" w:colFirst="0" w:colLast="0"/>
       <w:bookmarkEnd w:id="57"/>
-      <w:r>
-        <w:rPr>
-          <w:color w:val="000000"/>
-          <w:sz w:val="24"/>
-          <w:szCs w:val="24"/>
-          <w:highlight w:val="white"/>
-        </w:rPr>
-        <w:t>Yoo Park Sang Guun</w:t>
-      </w:r>
+      <w:proofErr w:type="spellStart"/>
+      <w:r>
+        <w:rPr>
+          <w:color w:val="000000"/>
+          <w:sz w:val="24"/>
+          <w:szCs w:val="24"/>
+          <w:highlight w:val="white"/>
+        </w:rPr>
+        <w:t>Yoo</w:t>
+      </w:r>
+      <w:proofErr w:type="spellEnd"/>
+      <w:r>
+        <w:rPr>
+          <w:color w:val="000000"/>
+          <w:sz w:val="24"/>
+          <w:szCs w:val="24"/>
+          <w:highlight w:val="white"/>
+        </w:rPr>
+        <w:t xml:space="preserve"> Park </w:t>
+      </w:r>
+      <w:proofErr w:type="spellStart"/>
+      <w:r>
+        <w:rPr>
+          <w:color w:val="000000"/>
+          <w:sz w:val="24"/>
+          <w:szCs w:val="24"/>
+          <w:highlight w:val="white"/>
+        </w:rPr>
+        <w:t>Sang</w:t>
+      </w:r>
+      <w:proofErr w:type="spellEnd"/>
+      <w:r>
+        <w:rPr>
+          <w:color w:val="000000"/>
+          <w:sz w:val="24"/>
+          <w:szCs w:val="24"/>
+          <w:highlight w:val="white"/>
+        </w:rPr>
+        <w:t xml:space="preserve"> </w:t>
+      </w:r>
+      <w:proofErr w:type="spellStart"/>
+      <w:r>
+        <w:rPr>
+          <w:color w:val="000000"/>
+          <w:sz w:val="24"/>
+          <w:szCs w:val="24"/>
+          <w:highlight w:val="white"/>
+        </w:rPr>
+        <w:t>Guun</w:t>
+      </w:r>
+      <w:proofErr w:type="spellEnd"/>
       <w:r>
         <w:rPr>
           <w:color w:val="000000"/>
@@ -3996,14 +4404,6 @@
           <w:highlight w:val="white"/>
         </w:rPr>
         <w:tab/>
-      </w:r>
-      <w:r>
-        <w:rPr>
-          <w:color w:val="000000"/>
-          <w:sz w:val="24"/>
-          <w:szCs w:val="24"/>
-          <w:highlight w:val="white"/>
-        </w:rPr>
         <w:t>Fernando</w:t>
       </w:r>
     </w:p>
@@ -4026,9 +4426,11 @@
         </w:rPr>
       </w:pPr>
       <w:bookmarkStart w:id="58" w:name="_jg67xl1ow7ax" w:colFirst="0" w:colLast="0"/>
+      <w:bookmarkStart w:id="59" w:name="_GoBack"/>
       <w:bookmarkEnd w:id="58"/>
       <w:r>
         <w:rPr>
+          <w:strike/>
           <w:color w:val="000000"/>
           <w:sz w:val="24"/>
           <w:szCs w:val="24"/>
@@ -4037,6 +4439,7 @@
       </w:r>
       <w:r>
         <w:rPr>
+          <w:strike/>
           <w:color w:val="000000"/>
           <w:sz w:val="24"/>
           <w:szCs w:val="24"/>
@@ -4046,12 +4449,14 @@
       </w:r>
       <w:r>
         <w:rPr>
-          <w:color w:val="000000"/>
-          <w:sz w:val="24"/>
-          <w:szCs w:val="24"/>
-        </w:rPr>
-        <w:tab/>
-      </w:r>
+          <w:strike/>
+          <w:color w:val="000000"/>
+          <w:sz w:val="24"/>
+          <w:szCs w:val="24"/>
+        </w:rPr>
+        <w:tab/>
+      </w:r>
+      <w:bookmarkEnd w:id="59"/>
       <w:r>
         <w:rPr>
           <w:color w:val="000000"/>
@@ -4086,7 +4491,7 @@
 </file>
 
 <file path=word/numbering.xml><?xml version="1.0" encoding="utf-8"?>
-<w:numbering xmlns:wpc="http://schemas.microsoft.com/office/word/2010/wordprocessingCanvas" xmlns:cx="http://schemas.microsoft.com/office/drawing/2014/chartex" xmlns:cx1="http://schemas.microsoft.com/office/drawing/2015/9/8/chartex" xmlns:cx2="http://schemas.microsoft.com/office/drawing/2015/10/21/chartex" xmlns:cx3="http://schemas.microsoft.com/office/drawing/2016/5/9/chartex" xmlns:cx4="http://schemas.microsoft.com/office/drawing/2016/5/10/chartex" xmlns:cx5="http://schemas.microsoft.com/office/drawing/2016/5/11/chartex" xmlns:cx6="http://schemas.microsoft.com/office/drawing/2016/5/12/chartex" xmlns:cx7="http://schemas.microsoft.com/office/drawing/2016/5/13/chartex" xmlns:cx8="http://schemas.microsoft.com/office/drawing/2016/5/14/chartex" xmlns:mc="http://schemas.openxmlformats.org/markup-compatibility/2006" xmlns:aink="http://schemas.microsoft.com/office/drawing/2016/ink" xmlns:am3d="http://schemas.microsoft.com/office/drawing/2017/model3d" xmlns:o="urn:schemas-microsoft-com:office:office" xmlns:r="http://schemas.openxmlformats.org/officeDocument/2006/relationships" xmlns:m="http://schemas.openxmlformats.org/officeDocument/2006/math" xmlns:v="urn:schemas-microsoft-com:vml" xmlns:wp14="http://schemas.microsoft.com/office/word/2010/wordprocessingDrawing" xmlns:wp="http://schemas.openxmlformats.org/drawingml/2006/wordprocessingDrawing" xmlns:w10="urn:schemas-microsoft-com:office:word" xmlns:w="http://schemas.openxmlformats.org/wordprocessingml/2006/main" xmlns:w14="http://schemas.microsoft.com/office/word/2010/wordml" xmlns:w15="http://schemas.microsoft.com/office/word/2012/wordml" xmlns:w16cex="http://schemas.microsoft.com/office/word/2018/wordml/cex" xmlns:w16cid="http://schemas.microsoft.com/office/word/2016/wordml/cid" xmlns:w16="http://schemas.microsoft.com/office/word/2018/wordml" xmlns:w16sdtdh="http://schemas.microsoft.com/office/word/2020/wordml/sdtdatahash" xmlns:w16se="http://schemas.microsoft.com/office/word/2015/wordml/symex" xmlns:wpg="http://schemas.microsoft.com/office/word/2010/wordprocessingGroup" xmlns:wpi="http://schemas.microsoft.com/office/word/2010/wordprocessingInk" xmlns:wne="http://schemas.microsoft.com/office/word/2006/wordml" xmlns:wps="http://schemas.microsoft.com/office/word/2010/wordprocessingShape" mc:Ignorable="w14 w15 w16se w16cid w16 w16cex w16sdtdh wp14">
+<w:numbering xmlns:wpc="http://schemas.microsoft.com/office/word/2010/wordprocessingCanvas" xmlns:mc="http://schemas.openxmlformats.org/markup-compatibility/2006" xmlns:o="urn:schemas-microsoft-com:office:office" xmlns:r="http://schemas.openxmlformats.org/officeDocument/2006/relationships" xmlns:m="http://schemas.openxmlformats.org/officeDocument/2006/math" xmlns:v="urn:schemas-microsoft-com:vml" xmlns:wp14="http://schemas.microsoft.com/office/word/2010/wordprocessingDrawing" xmlns:wp="http://schemas.openxmlformats.org/drawingml/2006/wordprocessingDrawing" xmlns:w10="urn:schemas-microsoft-com:office:word" xmlns:w="http://schemas.openxmlformats.org/wordprocessingml/2006/main" xmlns:w14="http://schemas.microsoft.com/office/word/2010/wordml" xmlns:w15="http://schemas.microsoft.com/office/word/2012/wordml" xmlns:wpg="http://schemas.microsoft.com/office/word/2010/wordprocessingGroup" xmlns:wpi="http://schemas.microsoft.com/office/word/2010/wordprocessingInk" xmlns:wne="http://schemas.microsoft.com/office/word/2006/wordml" xmlns:wps="http://schemas.microsoft.com/office/word/2010/wordprocessingShape" mc:Ignorable="w14 w15 wp14">
   <w:abstractNum w:abstractNumId="0" w15:restartNumberingAfterBreak="0">
     <w:nsid w:val="0E4E6A3B"/>
     <w:multiLevelType w:val="multilevel"/>
@@ -4323,7 +4728,7 @@
 </file>
 
 <file path=word/styles.xml><?xml version="1.0" encoding="utf-8"?>
-<w:styles xmlns:mc="http://schemas.openxmlformats.org/markup-compatibility/2006" xmlns:r="http://schemas.openxmlformats.org/officeDocument/2006/relationships" xmlns:w="http://schemas.openxmlformats.org/wordprocessingml/2006/main" xmlns:w14="http://schemas.microsoft.com/office/word/2010/wordml" xmlns:w15="http://schemas.microsoft.com/office/word/2012/wordml" xmlns:w16cex="http://schemas.microsoft.com/office/word/2018/wordml/cex" xmlns:w16cid="http://schemas.microsoft.com/office/word/2016/wordml/cid" xmlns:w16="http://schemas.microsoft.com/office/word/2018/wordml" xmlns:w16sdtdh="http://schemas.microsoft.com/office/word/2020/wordml/sdtdatahash" xmlns:w16se="http://schemas.microsoft.com/office/word/2015/wordml/symex" mc:Ignorable="w14 w15 w16se w16cid w16 w16cex w16sdtdh">
+<w:styles xmlns:mc="http://schemas.openxmlformats.org/markup-compatibility/2006" xmlns:r="http://schemas.openxmlformats.org/officeDocument/2006/relationships" xmlns:w="http://schemas.openxmlformats.org/wordprocessingml/2006/main" xmlns:w14="http://schemas.microsoft.com/office/word/2010/wordml" xmlns:w15="http://schemas.microsoft.com/office/word/2012/wordml" mc:Ignorable="w14 w15">
   <w:docDefaults>
     <w:rPrDefault>
       <w:rPr>
@@ -4339,7 +4744,7 @@
       </w:pPr>
     </w:pPrDefault>
   </w:docDefaults>
-  <w:latentStyles w:defLockedState="0" w:defUIPriority="99" w:defSemiHidden="0" w:defUnhideWhenUsed="0" w:defQFormat="0" w:count="376">
+  <w:latentStyles w:defLockedState="0" w:defUIPriority="99" w:defSemiHidden="0" w:defUnhideWhenUsed="0" w:defQFormat="0" w:count="371">
     <w:lsdException w:name="Normal" w:uiPriority="0" w:qFormat="1"/>
     <w:lsdException w:name="heading 1" w:uiPriority="9" w:qFormat="1"/>
     <w:lsdException w:name="heading 2" w:semiHidden="1" w:uiPriority="9" w:unhideWhenUsed="1" w:qFormat="1"/>
@@ -4711,11 +5116,6 @@
     <w:lsdException w:name="List Table 5 Dark Accent 6" w:uiPriority="50"/>
     <w:lsdException w:name="List Table 6 Colorful Accent 6" w:uiPriority="51"/>
     <w:lsdException w:name="List Table 7 Colorful Accent 6" w:uiPriority="52"/>
-    <w:lsdException w:name="Mention" w:semiHidden="1" w:unhideWhenUsed="1"/>
-    <w:lsdException w:name="Smart Hyperlink" w:semiHidden="1" w:unhideWhenUsed="1"/>
-    <w:lsdException w:name="Hashtag" w:semiHidden="1" w:unhideWhenUsed="1"/>
-    <w:lsdException w:name="Unresolved Mention" w:semiHidden="1" w:unhideWhenUsed="1"/>
-    <w:lsdException w:name="Smart Link" w:semiHidden="1" w:unhideWhenUsed="1"/>
   </w:latentStyles>
   <w:style w:type="paragraph" w:default="1" w:styleId="Normal">
     <w:name w:val="Normal"/>
@@ -4868,7 +5268,7 @@
       </w:tblCellMar>
     </w:tblPr>
   </w:style>
-  <w:style w:type="paragraph" w:styleId="Ttulo">
+  <w:style w:type="paragraph" w:styleId="Puesto">
     <w:name w:val="Title"/>
     <w:basedOn w:val="Normal"/>
     <w:next w:val="Normal"/>

</xml_diff>